<commit_message>
Last Edited by Joshua
</commit_message>
<xml_diff>
--- a/Successfully_Used_GitHub.docx
+++ b/Successfully_Used_GitHub.docx
@@ -1,6 +1,6 @@
 
 <file path=word/document.xml><?xml version="1.0" encoding="utf-8"?>
-<w:document xmlns:wpc="http://schemas.microsoft.com/office/word/2010/wordprocessingCanvas" xmlns:mo="http://schemas.microsoft.com/office/mac/office/2008/main" xmlns:mc="http://schemas.openxmlformats.org/markup-compatibility/2006" xmlns:mv="urn:schemas-microsoft-com:mac:vml" xmlns:o="urn:schemas-microsoft-com:office:office" xmlns:r="http://schemas.openxmlformats.org/officeDocument/2006/relationships" xmlns:m="http://schemas.openxmlformats.org/officeDocument/2006/math" xmlns:v="urn:schemas-microsoft-com:vml" xmlns:wp14="http://schemas.microsoft.com/office/word/2010/wordprocessingDrawing" xmlns:wp="http://schemas.openxmlformats.org/drawingml/2006/wordprocessingDrawing" xmlns:w10="urn:schemas-microsoft-com:office:word" xmlns:w="http://schemas.openxmlformats.org/wordprocessingml/2006/main" xmlns:w14="http://schemas.microsoft.com/office/word/2010/wordml" xmlns:wpg="http://schemas.microsoft.com/office/word/2010/wordprocessingGroup" xmlns:wpi="http://schemas.microsoft.com/office/word/2010/wordprocessingInk" xmlns:wne="http://schemas.microsoft.com/office/word/2006/wordml" xmlns:wps="http://schemas.microsoft.com/office/word/2010/wordprocessingShape" mc:Ignorable="w14 wp14 mv">
+<w:document xmlns:wpc="http://schemas.microsoft.com/office/word/2010/wordprocessingCanvas" xmlns:mc="http://schemas.openxmlformats.org/markup-compatibility/2006" xmlns:o="urn:schemas-microsoft-com:office:office" xmlns:r="http://schemas.openxmlformats.org/officeDocument/2006/relationships" xmlns:m="http://schemas.openxmlformats.org/officeDocument/2006/math" xmlns:v="urn:schemas-microsoft-com:vml" xmlns:wp14="http://schemas.microsoft.com/office/word/2010/wordprocessingDrawing" xmlns:wp="http://schemas.openxmlformats.org/drawingml/2006/wordprocessingDrawing" xmlns:w10="urn:schemas-microsoft-com:office:word" xmlns:w="http://schemas.openxmlformats.org/wordprocessingml/2006/main" xmlns:w14="http://schemas.microsoft.com/office/word/2010/wordml" xmlns:wpg="http://schemas.microsoft.com/office/word/2010/wordprocessingGroup" xmlns:wpi="http://schemas.microsoft.com/office/word/2010/wordprocessingInk" xmlns:wne="http://schemas.microsoft.com/office/word/2006/wordml" xmlns:wps="http://schemas.microsoft.com/office/word/2010/wordprocessingShape" mc:Ignorable="w14 wp14">
   <w:body>
     <w:p>
       <w:pPr>
@@ -9,20 +9,11 @@
         </w:rPr>
       </w:pPr>
       <w:r>
-        <w:t xml:space="preserve">Successfully Used GitHub Sheet </w:t>
-      </w:r>
-      <w:r>
-        <w:rPr>
-          <w:rFonts w:ascii="Wingdings" w:hAnsi="Wingdings"/>
-        </w:rPr>
-        <w:t></w:t>
-      </w:r>
-      <w:r>
         <w:rPr>
           <w:rFonts w:hint="eastAsia"/>
         </w:rPr>
         <w:pict w14:anchorId="2A8762A6">
-          <v:rect id="_x0000_s1026" style="position:absolute;margin-left:0;margin-top:16.15pt;width:612pt;height:209.75pt;z-index:251657728;mso-position-horizontal-relative:text;mso-position-vertical-relative:text">
+          <v:rect id="_x0000_s1026" style="position:absolute;margin-left:0;margin-top:16.15pt;width:612pt;height:274.85pt;z-index:251657728;mso-position-horizontal-relative:text;mso-position-vertical-relative:text">
             <v:textbox inset="0,0,0,0">
               <w:txbxContent>
                 <w:tbl>
@@ -568,8 +559,6 @@
                         <w:r>
                           <w:t>02/21/2014</w:t>
                         </w:r>
-                        <w:bookmarkStart w:id="32" w:name="_GoBack"/>
-                        <w:bookmarkEnd w:id="32"/>
                       </w:p>
                     </w:tc>
                   </w:tr>
@@ -597,38 +586,46 @@
                             <w:right w:val="nil"/>
                           </w:pBdr>
                         </w:pPr>
-                        <w:bookmarkStart w:id="33" w:name="__UnoMark__107_1996953509"/>
-                        <w:bookmarkStart w:id="34" w:name="__UnoMark__106_1996953509"/>
+                        <w:bookmarkStart w:id="32" w:name="__UnoMark__107_1996953509"/>
+                        <w:bookmarkStart w:id="33" w:name="__UnoMark__106_1996953509"/>
+                        <w:bookmarkEnd w:id="32"/>
                         <w:bookmarkEnd w:id="33"/>
+                        <w:r>
+                          <w:t>Flores, Joshua</w:t>
+                        </w:r>
+                      </w:p>
+                    </w:tc>
+                    <w:tc>
+                      <w:tcPr>
+                        <w:tcW w:w="6120" w:type="dxa"/>
+                        <w:tcBorders>
+                          <w:top w:val="single" w:sz="4" w:space="0" w:color="00000A"/>
+                          <w:left w:val="single" w:sz="4" w:space="0" w:color="00000A"/>
+                          <w:bottom w:val="single" w:sz="4" w:space="0" w:color="00000A"/>
+                          <w:right w:val="single" w:sz="4" w:space="0" w:color="00000A"/>
+                        </w:tcBorders>
+                        <w:shd w:val="clear" w:color="auto" w:fill="auto"/>
+                        <w:tcMar>
+                          <w:left w:w="108" w:type="dxa"/>
+                        </w:tcMar>
+                      </w:tcPr>
+                      <w:p>
+                        <w:pPr>
+                          <w:pBdr>
+                            <w:top w:val="nil"/>
+                            <w:left w:val="nil"/>
+                            <w:bottom w:val="nil"/>
+                            <w:right w:val="nil"/>
+                          </w:pBdr>
+                        </w:pPr>
+                        <w:bookmarkStart w:id="34" w:name="__UnoMark__109_1996953509"/>
+                        <w:bookmarkStart w:id="35" w:name="__UnoMark__108_1996953509"/>
                         <w:bookmarkEnd w:id="34"/>
-                      </w:p>
-                    </w:tc>
-                    <w:tc>
-                      <w:tcPr>
-                        <w:tcW w:w="6120" w:type="dxa"/>
-                        <w:tcBorders>
-                          <w:top w:val="single" w:sz="4" w:space="0" w:color="00000A"/>
-                          <w:left w:val="single" w:sz="4" w:space="0" w:color="00000A"/>
-                          <w:bottom w:val="single" w:sz="4" w:space="0" w:color="00000A"/>
-                          <w:right w:val="single" w:sz="4" w:space="0" w:color="00000A"/>
-                        </w:tcBorders>
-                        <w:shd w:val="clear" w:color="auto" w:fill="auto"/>
-                        <w:tcMar>
-                          <w:left w:w="108" w:type="dxa"/>
-                        </w:tcMar>
-                      </w:tcPr>
-                      <w:p>
-                        <w:pPr>
-                          <w:pBdr>
-                            <w:top w:val="nil"/>
-                            <w:left w:val="nil"/>
-                            <w:bottom w:val="nil"/>
-                            <w:right w:val="nil"/>
-                          </w:pBdr>
-                        </w:pPr>
-                        <w:bookmarkStart w:id="35" w:name="__UnoMark__109_1996953509"/>
-                        <w:bookmarkStart w:id="36" w:name="__UnoMark__108_1996953509"/>
                         <w:bookmarkEnd w:id="35"/>
+                        <w:r>
+                          <w:t>02/21/2014</w:t>
+                        </w:r>
+                        <w:bookmarkStart w:id="36" w:name="_GoBack"/>
                         <w:bookmarkEnd w:id="36"/>
                       </w:p>
                     </w:tc>
@@ -997,6 +994,15 @@
             </v:textbox>
           </v:rect>
         </w:pict>
+      </w:r>
+      <w:r>
+        <w:t xml:space="preserve">Successfully Used GitHub Sheet </w:t>
+      </w:r>
+      <w:r>
+        <w:rPr>
+          <w:rFonts w:ascii="Wingdings" w:hAnsi="Wingdings"/>
+        </w:rPr>
+        <w:t></w:t>
       </w:r>
     </w:p>
     <w:p/>
@@ -1028,7 +1034,7 @@
       </w:pPr>
     </w:pPrDefault>
   </w:docDefaults>
-  <w:latentStyles w:defLockedState="0" w:defUIPriority="99" w:defSemiHidden="1" w:defUnhideWhenUsed="1" w:defQFormat="0" w:count="276">
+  <w:latentStyles w:defLockedState="0" w:defUIPriority="99" w:defSemiHidden="1" w:defUnhideWhenUsed="1" w:defQFormat="0" w:count="267">
     <w:lsdException w:name="Normal" w:semiHidden="0" w:uiPriority="0" w:unhideWhenUsed="0" w:qFormat="1"/>
     <w:lsdException w:name="heading 1" w:semiHidden="0" w:uiPriority="9" w:unhideWhenUsed="0" w:qFormat="1"/>
     <w:lsdException w:name="heading 2" w:uiPriority="9" w:qFormat="1"/>
@@ -1273,7 +1279,7 @@
 </file>
 
 <file path=word/stylesWithEffects.xml><?xml version="1.0" encoding="utf-8"?>
-<w:styles xmlns:wpc="http://schemas.microsoft.com/office/word/2010/wordprocessingCanvas" xmlns:mo="http://schemas.microsoft.com/office/mac/office/2008/main" xmlns:mc="http://schemas.openxmlformats.org/markup-compatibility/2006" xmlns:mv="urn:schemas-microsoft-com:mac:vml" xmlns:o="urn:schemas-microsoft-com:office:office" xmlns:r="http://schemas.openxmlformats.org/officeDocument/2006/relationships" xmlns:m="http://schemas.openxmlformats.org/officeDocument/2006/math" xmlns:v="urn:schemas-microsoft-com:vml" xmlns:wp14="http://schemas.microsoft.com/office/word/2010/wordprocessingDrawing" xmlns:wp="http://schemas.openxmlformats.org/drawingml/2006/wordprocessingDrawing" xmlns:w10="urn:schemas-microsoft-com:office:word" xmlns:w="http://schemas.openxmlformats.org/wordprocessingml/2006/main" xmlns:w14="http://schemas.microsoft.com/office/word/2010/wordml" xmlns:wpg="http://schemas.microsoft.com/office/word/2010/wordprocessingGroup" xmlns:wpi="http://schemas.microsoft.com/office/word/2010/wordprocessingInk" xmlns:wne="http://schemas.microsoft.com/office/word/2006/wordml" xmlns:wps="http://schemas.microsoft.com/office/word/2010/wordprocessingShape" mc:Ignorable="w14 wp14 mv">
+<w:styles xmlns:wpc="http://schemas.microsoft.com/office/word/2010/wordprocessingCanvas" xmlns:mc="http://schemas.openxmlformats.org/markup-compatibility/2006" xmlns:o="urn:schemas-microsoft-com:office:office" xmlns:r="http://schemas.openxmlformats.org/officeDocument/2006/relationships" xmlns:m="http://schemas.openxmlformats.org/officeDocument/2006/math" xmlns:v="urn:schemas-microsoft-com:vml" xmlns:wp14="http://schemas.microsoft.com/office/word/2010/wordprocessingDrawing" xmlns:wp="http://schemas.openxmlformats.org/drawingml/2006/wordprocessingDrawing" xmlns:w10="urn:schemas-microsoft-com:office:word" xmlns:w="http://schemas.openxmlformats.org/wordprocessingml/2006/main" xmlns:w14="http://schemas.microsoft.com/office/word/2010/wordml" xmlns:wpg="http://schemas.microsoft.com/office/word/2010/wordprocessingGroup" xmlns:wpi="http://schemas.microsoft.com/office/word/2010/wordprocessingInk" xmlns:wne="http://schemas.microsoft.com/office/word/2006/wordml" xmlns:wps="http://schemas.microsoft.com/office/word/2010/wordprocessingShape" mc:Ignorable="w14 wp14">
   <w:docDefaults>
     <w:rPrDefault>
       <w:rPr>
@@ -1285,7 +1291,7 @@
     </w:rPrDefault>
     <w:pPrDefault/>
   </w:docDefaults>
-  <w:latentStyles w:defLockedState="0" w:defUIPriority="99" w:defSemiHidden="1" w:defUnhideWhenUsed="1" w:defQFormat="0" w:count="276">
+  <w:latentStyles w:defLockedState="0" w:defUIPriority="99" w:defSemiHidden="1" w:defUnhideWhenUsed="1" w:defQFormat="0" w:count="267">
     <w:lsdException w:name="Normal" w:semiHidden="0" w:uiPriority="0" w:unhideWhenUsed="0" w:qFormat="1"/>
     <w:lsdException w:name="heading 1" w:semiHidden="0" w:uiPriority="9" w:unhideWhenUsed="0" w:qFormat="1"/>
     <w:lsdException w:name="heading 2" w:uiPriority="9" w:qFormat="1"/>
@@ -1463,7 +1469,7 @@
   <a:themeElements>
     <a:clrScheme name="Office">
       <a:dk1>
-        <a:sysClr val="windowText" lastClr="000000"/>
+        <a:sysClr val="windowText" lastClr="363636"/>
       </a:dk1>
       <a:lt1>
         <a:sysClr val="window" lastClr="FFFFFF"/>
@@ -1713,7 +1719,7 @@
   <a:extraClrSchemeLst/>
   <a:extLst>
     <a:ext uri="{05A4C25C-085E-4340-85A3-A5531E510DB2}">
-      <thm15:themeFamily xmlns="" xmlns:thm15="http://schemas.microsoft.com/office/thememl/2012/main" name="Office Theme" id="{62F939B6-93AF-4DB8-9C6B-D6C7DFDC589F}" vid="{4A3C46E8-61CC-4603-A589-7422A47A8E4A}"/>
+      <thm15:themeFamily xmlns:thm15="http://schemas.microsoft.com/office/thememl/2012/main" xmlns="" name="Office Theme" id="{62F939B6-93AF-4DB8-9C6B-D6C7DFDC589F}" vid="{4A3C46E8-61CC-4603-A589-7422A47A8E4A}"/>
     </a:ext>
   </a:extLst>
 </a:theme>

</xml_diff>